<commit_message>
Se agregó a el Modelo de Entidad - Relación a la Documentación de la Empresa.
</commit_message>
<xml_diff>
--- a/Documentacion_Sneakers_Shoes.docx
+++ b/Documentacion_Sneakers_Shoes.docx
@@ -7,10 +7,70 @@
         <w:rPr>
           <w:noProof/>
         </w:rPr>
+        <w:drawing>
+          <wp:anchor distT="0" distB="0" distL="114300" distR="114300" simplePos="0" relativeHeight="251677696" behindDoc="1" locked="0" layoutInCell="1" allowOverlap="1" wp14:anchorId="2F0839A9" wp14:editId="04F9E067">
+            <wp:simplePos x="0" y="0"/>
+            <wp:positionH relativeFrom="page">
+              <wp:posOffset>-11430</wp:posOffset>
+            </wp:positionH>
+            <wp:positionV relativeFrom="page">
+              <wp:posOffset>24130</wp:posOffset>
+            </wp:positionV>
+            <wp:extent cx="7571740" cy="10822940"/>
+            <wp:effectExtent l="0" t="0" r="0" b="0"/>
+            <wp:wrapNone/>
+            <wp:docPr id="4" name="Imagen 4" descr="Gráfico&#10;&#10;Descripción generada automáticamente"/>
+            <wp:cNvGraphicFramePr>
+              <a:graphicFrameLocks xmlns:a="http://schemas.openxmlformats.org/drawingml/2006/main" noChangeAspect="1"/>
+            </wp:cNvGraphicFramePr>
+            <a:graphic xmlns:a="http://schemas.openxmlformats.org/drawingml/2006/main">
+              <a:graphicData uri="http://schemas.openxmlformats.org/drawingml/2006/picture">
+                <pic:pic xmlns:pic="http://schemas.openxmlformats.org/drawingml/2006/picture">
+                  <pic:nvPicPr>
+                    <pic:cNvPr id="4" name="Imagen 4" descr="Gráfico&#10;&#10;Descripción generada automáticamente"/>
+                    <pic:cNvPicPr/>
+                  </pic:nvPicPr>
+                  <pic:blipFill>
+                    <a:blip r:embed="rId8">
+                      <a:extLst>
+                        <a:ext uri="{28A0092B-C50C-407E-A947-70E740481C1C}">
+                          <a14:useLocalDpi xmlns:a14="http://schemas.microsoft.com/office/drawing/2010/main" val="0"/>
+                        </a:ext>
+                      </a:extLst>
+                    </a:blip>
+                    <a:stretch>
+                      <a:fillRect/>
+                    </a:stretch>
+                  </pic:blipFill>
+                  <pic:spPr>
+                    <a:xfrm flipH="1">
+                      <a:off x="0" y="0"/>
+                      <a:ext cx="7571740" cy="10822940"/>
+                    </a:xfrm>
+                    <a:prstGeom prst="rect">
+                      <a:avLst/>
+                    </a:prstGeom>
+                  </pic:spPr>
+                </pic:pic>
+              </a:graphicData>
+            </a:graphic>
+            <wp14:sizeRelH relativeFrom="margin">
+              <wp14:pctWidth>0</wp14:pctWidth>
+            </wp14:sizeRelH>
+            <wp14:sizeRelV relativeFrom="margin">
+              <wp14:pctHeight>0</wp14:pctHeight>
+            </wp14:sizeRelV>
+          </wp:anchor>
+        </w:drawing>
+      </w:r>
+      <w:r>
+        <w:rPr>
+          <w:noProof/>
+        </w:rPr>
         <mc:AlternateContent>
           <mc:Choice Requires="wps">
             <w:drawing>
-              <wp:anchor distT="45720" distB="45720" distL="114300" distR="114300" simplePos="0" relativeHeight="251675648" behindDoc="0" locked="0" layoutInCell="1" allowOverlap="1" wp14:anchorId="42280D6B" wp14:editId="31DDA749">
+              <wp:anchor distT="45720" distB="45720" distL="114300" distR="114300" simplePos="0" relativeHeight="251675648" behindDoc="0" locked="0" layoutInCell="1" allowOverlap="1" wp14:anchorId="42280D6B" wp14:editId="18D2D56E">
                 <wp:simplePos x="0" y="0"/>
                 <wp:positionH relativeFrom="page">
                   <wp:align>right</wp:align>
@@ -135,68 +195,6 @@
         <w:rPr>
           <w:noProof/>
         </w:rPr>
-        <w:drawing>
-          <wp:anchor distT="0" distB="0" distL="114300" distR="114300" simplePos="0" relativeHeight="251677696" behindDoc="1" locked="0" layoutInCell="1" allowOverlap="1" wp14:anchorId="2F0839A9" wp14:editId="2D8D8CBA">
-            <wp:simplePos x="0" y="0"/>
-            <wp:positionH relativeFrom="page">
-              <wp:posOffset>-11430</wp:posOffset>
-            </wp:positionH>
-            <wp:positionV relativeFrom="page">
-              <wp:posOffset>5668</wp:posOffset>
-            </wp:positionV>
-            <wp:extent cx="7571740" cy="10823027"/>
-            <wp:effectExtent l="0" t="0" r="0" b="0"/>
-            <wp:wrapNone/>
-            <wp:docPr id="4" name="Imagen 4" descr="Gráfico&#10;&#10;Descripción generada automáticamente"/>
-            <wp:cNvGraphicFramePr>
-              <a:graphicFrameLocks xmlns:a="http://schemas.openxmlformats.org/drawingml/2006/main" noChangeAspect="1"/>
-            </wp:cNvGraphicFramePr>
-            <a:graphic xmlns:a="http://schemas.openxmlformats.org/drawingml/2006/main">
-              <a:graphicData uri="http://schemas.openxmlformats.org/drawingml/2006/picture">
-                <pic:pic xmlns:pic="http://schemas.openxmlformats.org/drawingml/2006/picture">
-                  <pic:nvPicPr>
-                    <pic:cNvPr id="4" name="Imagen 4" descr="Gráfico&#10;&#10;Descripción generada automáticamente"/>
-                    <pic:cNvPicPr/>
-                  </pic:nvPicPr>
-                  <pic:blipFill>
-                    <a:blip r:embed="rId7">
-                      <a:extLst>
-                        <a:ext uri="{28A0092B-C50C-407E-A947-70E740481C1C}">
-                          <a14:useLocalDpi xmlns:a14="http://schemas.microsoft.com/office/drawing/2010/main" val="0"/>
-                        </a:ext>
-                      </a:extLst>
-                    </a:blip>
-                    <a:stretch>
-                      <a:fillRect/>
-                    </a:stretch>
-                  </pic:blipFill>
-                  <pic:spPr>
-                    <a:xfrm flipH="1">
-                      <a:off x="0" y="0"/>
-                      <a:ext cx="7571740" cy="10823027"/>
-                    </a:xfrm>
-                    <a:prstGeom prst="rect">
-                      <a:avLst/>
-                    </a:prstGeom>
-                  </pic:spPr>
-                </pic:pic>
-              </a:graphicData>
-            </a:graphic>
-            <wp14:sizeRelH relativeFrom="margin">
-              <wp14:pctWidth>0</wp14:pctWidth>
-            </wp14:sizeRelH>
-            <wp14:sizeRelV relativeFrom="margin">
-              <wp14:pctHeight>0</wp14:pctHeight>
-            </wp14:sizeRelV>
-          </wp:anchor>
-        </w:drawing>
-      </w:r>
-    </w:p>
-    <w:p>
-      <w:r>
-        <w:rPr>
-          <w:noProof/>
-        </w:rPr>
         <mc:AlternateContent>
           <mc:Choice Requires="wps">
             <w:drawing>
@@ -260,8 +258,21 @@
                                 <w:szCs w:val="48"/>
                                 <w:lang w:val="en-GB"/>
                               </w:rPr>
-                              <w:t>Fundación Kinal</w:t>
+                              <w:t xml:space="preserve">Fundación </w:t>
                             </w:r>
+                            <w:proofErr w:type="spellStart"/>
+                            <w:r>
+                              <w:rPr>
+                                <w:b/>
+                                <w:bCs/>
+                                <w:color w:val="15B6B4"/>
+                                <w:sz w:val="48"/>
+                                <w:szCs w:val="48"/>
+                                <w:lang w:val="en-GB"/>
+                              </w:rPr>
+                              <w:t>Kinal</w:t>
+                            </w:r>
+                            <w:proofErr w:type="spellEnd"/>
                           </w:p>
                           <w:p>
                             <w:pPr>
@@ -354,8 +365,21 @@
                           <w:szCs w:val="48"/>
                           <w:lang w:val="en-GB"/>
                         </w:rPr>
-                        <w:t>Fundación Kinal</w:t>
+                        <w:t xml:space="preserve">Fundación </w:t>
                       </w:r>
+                      <w:proofErr w:type="spellStart"/>
+                      <w:r>
+                        <w:rPr>
+                          <w:b/>
+                          <w:bCs/>
+                          <w:color w:val="15B6B4"/>
+                          <w:sz w:val="48"/>
+                          <w:szCs w:val="48"/>
+                          <w:lang w:val="en-GB"/>
+                        </w:rPr>
+                        <w:t>Kinal</w:t>
+                      </w:r>
+                      <w:proofErr w:type="spellEnd"/>
                     </w:p>
                     <w:p>
                       <w:pPr>
@@ -626,488 +650,446 @@
         </mc:AlternateContent>
       </w:r>
       <w:r>
-        <w:br w:type="page"/>
+        <w:t xml:space="preserve">   </w:t>
       </w:r>
     </w:p>
+    <w:p/>
+    <w:p/>
+    <w:p/>
+    <w:p/>
+    <w:p/>
+    <w:p/>
+    <w:p/>
+    <w:p/>
+    <w:p/>
+    <w:p/>
+    <w:p/>
+    <w:p/>
+    <w:p/>
+    <w:p/>
+    <w:p/>
+    <w:p/>
+    <w:p/>
+    <w:p/>
+    <w:p/>
+    <w:p/>
+    <w:p/>
+    <w:p/>
+    <w:p/>
+    <w:p/>
+    <w:p/>
+    <w:p/>
+    <w:p/>
+    <w:p/>
+    <w:p/>
     <w:p>
       <w:pPr>
-        <w:jc w:val="center"/>
-        <w:rPr>
-          <w:sz w:val="28"/>
-          <w:szCs w:val="28"/>
-        </w:rPr>
-      </w:pPr>
-      <w:r>
-        <w:rPr>
-          <w:noProof/>
-          <w:sz w:val="28"/>
-          <w:szCs w:val="28"/>
-        </w:rPr>
-        <w:lastRenderedPageBreak/>
-        <mc:AlternateContent>
-          <mc:Choice Requires="wps">
-            <w:drawing>
-              <wp:anchor distT="45720" distB="45720" distL="114300" distR="114300" simplePos="0" relativeHeight="251669504" behindDoc="0" locked="0" layoutInCell="1" allowOverlap="1" wp14:anchorId="7622F1DA" wp14:editId="12350861">
-                <wp:simplePos x="0" y="0"/>
-                <wp:positionH relativeFrom="page">
-                  <wp:posOffset>2228850</wp:posOffset>
-                </wp:positionH>
-                <wp:positionV relativeFrom="paragraph">
-                  <wp:posOffset>7246620</wp:posOffset>
-                </wp:positionV>
-                <wp:extent cx="3242945" cy="1452245"/>
-                <wp:effectExtent l="0" t="0" r="0" b="0"/>
-                <wp:wrapSquare wrapText="bothSides"/>
-                <wp:docPr id="8" name="Cuadro de texto 2"/>
-                <wp:cNvGraphicFramePr>
-                  <a:graphicFrameLocks xmlns:a="http://schemas.openxmlformats.org/drawingml/2006/main"/>
-                </wp:cNvGraphicFramePr>
-                <a:graphic xmlns:a="http://schemas.openxmlformats.org/drawingml/2006/main">
-                  <a:graphicData uri="http://schemas.microsoft.com/office/word/2010/wordprocessingShape">
-                    <wps:wsp>
-                      <wps:cNvSpPr txBox="1">
-                        <a:spLocks noChangeArrowheads="1"/>
-                      </wps:cNvSpPr>
-                      <wps:spPr bwMode="auto">
-                        <a:xfrm>
-                          <a:off x="0" y="0"/>
-                          <a:ext cx="3242945" cy="1452245"/>
-                        </a:xfrm>
-                        <a:prstGeom prst="rect">
-                          <a:avLst/>
-                        </a:prstGeom>
-                        <a:noFill/>
-                        <a:ln w="9525">
-                          <a:noFill/>
-                          <a:miter lim="800000"/>
-                          <a:headEnd/>
-                          <a:tailEnd/>
-                        </a:ln>
-                      </wps:spPr>
-                      <wps:txbx>
-                        <w:txbxContent>
-                          <w:p>
-                            <w:pPr>
-                              <w:jc w:val="both"/>
-                              <w:rPr>
-                                <w:color w:val="262626" w:themeColor="text1" w:themeTint="D9"/>
-                                <w:sz w:val="44"/>
-                                <w:szCs w:val="44"/>
-                              </w:rPr>
-                            </w:pPr>
-                          </w:p>
-                        </w:txbxContent>
-                      </wps:txbx>
-                      <wps:bodyPr rot="0" vert="horz" wrap="square" lIns="91440" tIns="45720" rIns="91440" bIns="45720" anchor="t" anchorCtr="0">
-                        <a:noAutofit/>
-                      </wps:bodyPr>
-                    </wps:wsp>
-                  </a:graphicData>
-                </a:graphic>
-                <wp14:sizeRelH relativeFrom="margin">
-                  <wp14:pctWidth>0</wp14:pctWidth>
-                </wp14:sizeRelH>
-                <wp14:sizeRelV relativeFrom="margin">
-                  <wp14:pctHeight>0</wp14:pctHeight>
-                </wp14:sizeRelV>
-              </wp:anchor>
-            </w:drawing>
-          </mc:Choice>
-          <mc:Fallback>
-            <w:pict>
-              <v:shape w14:anchorId="7622F1DA" id="_x0000_s1029" type="#_x0000_t202" style="position:absolute;left:0;text-align:left;margin-left:175.5pt;margin-top:570.6pt;width:255.35pt;height:114.35pt;z-index:251669504;visibility:visible;mso-wrap-style:square;mso-width-percent:0;mso-height-percent:0;mso-wrap-distance-left:9pt;mso-wrap-distance-top:3.6pt;mso-wrap-distance-right:9pt;mso-wrap-distance-bottom:3.6pt;mso-position-horizontal:absolute;mso-position-horizontal-relative:page;mso-position-vertical:absolute;mso-position-vertical-relative:text;mso-width-percent:0;mso-height-percent:0;mso-width-relative:margin;mso-height-relative:margin;v-text-anchor:top" o:gfxdata="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" filled="f" stroked="f">
-                <v:textbox>
-                  <w:txbxContent>
-                    <w:p>
-                      <w:pPr>
-                        <w:jc w:val="both"/>
-                        <w:rPr>
-                          <w:color w:val="262626" w:themeColor="text1" w:themeTint="D9"/>
-                          <w:sz w:val="44"/>
-                          <w:szCs w:val="44"/>
-                        </w:rPr>
-                      </w:pPr>
-                    </w:p>
-                  </w:txbxContent>
-                </v:textbox>
-                <w10:wrap type="square" anchorx="page"/>
-              </v:shape>
-            </w:pict>
-          </mc:Fallback>
-        </mc:AlternateContent>
-      </w:r>
-      <w:r>
-        <w:rPr>
-          <w:sz w:val="28"/>
-          <w:szCs w:val="28"/>
-        </w:rPr>
-        <w:t>Modelo de Entidades</w:t>
-      </w:r>
-    </w:p>
-    <w:p>
-      <w:pPr>
-        <w:jc w:val="center"/>
-        <w:rPr>
-          <w:sz w:val="28"/>
-          <w:szCs w:val="28"/>
-        </w:rPr>
+        <w:sectPr>
+          <w:pgSz w:w="11906" w:h="16838"/>
+          <w:pgMar w:top="1417" w:right="1701" w:bottom="1417" w:left="1701" w:header="708" w:footer="708" w:gutter="0"/>
+          <w:cols w:space="708"/>
+          <w:docGrid w:linePitch="360"/>
+        </w:sectPr>
       </w:pPr>
     </w:p>
     <w:p>
       <w:pPr>
-        <w:jc w:val="center"/>
-        <w:rPr>
-          <w:sz w:val="28"/>
-          <w:szCs w:val="28"/>
+        <w:pStyle w:val="Prrafodelista"/>
+        <w:numPr>
+          <w:ilvl w:val="0"/>
+          <w:numId w:val="1"/>
+        </w:numPr>
+        <w:rPr>
+          <w:rFonts w:ascii="Century Gothic" w:hAnsi="Century Gothic"/>
+          <w:b/>
+          <w:bCs/>
+          <w:color w:val="0070C0"/>
+          <w:sz w:val="48"/>
+          <w:szCs w:val="48"/>
         </w:rPr>
       </w:pPr>
+      <w:r>
+        <w:rPr>
+          <w:noProof/>
+          <w:color w:val="0070C0"/>
+        </w:rPr>
+        <w:lastRenderedPageBreak/>
+        <w:drawing>
+          <wp:anchor distT="0" distB="0" distL="114300" distR="114300" simplePos="0" relativeHeight="251679744" behindDoc="0" locked="0" layoutInCell="1" allowOverlap="1" wp14:anchorId="7BF8C54F" wp14:editId="203A4EAF">
+            <wp:simplePos x="0" y="0"/>
+            <wp:positionH relativeFrom="column">
+              <wp:posOffset>-353885</wp:posOffset>
+            </wp:positionH>
+            <wp:positionV relativeFrom="paragraph">
+              <wp:posOffset>598540</wp:posOffset>
+            </wp:positionV>
+            <wp:extent cx="9662158" cy="5350472"/>
+            <wp:effectExtent l="0" t="0" r="0" b="3175"/>
+            <wp:wrapNone/>
+            <wp:docPr id="5" name="Imagen 5"/>
+            <wp:cNvGraphicFramePr>
+              <a:graphicFrameLocks xmlns:a="http://schemas.openxmlformats.org/drawingml/2006/main" noChangeAspect="1"/>
+            </wp:cNvGraphicFramePr>
+            <a:graphic xmlns:a="http://schemas.openxmlformats.org/drawingml/2006/main">
+              <a:graphicData uri="http://schemas.openxmlformats.org/drawingml/2006/picture">
+                <pic:pic xmlns:pic="http://schemas.openxmlformats.org/drawingml/2006/picture">
+                  <pic:nvPicPr>
+                    <pic:cNvPr id="0" name="Picture 3"/>
+                    <pic:cNvPicPr>
+                      <a:picLocks noChangeAspect="1" noChangeArrowheads="1"/>
+                    </pic:cNvPicPr>
+                  </pic:nvPicPr>
+                  <pic:blipFill>
+                    <a:blip r:embed="rId9">
+                      <a:extLst>
+                        <a:ext uri="{28A0092B-C50C-407E-A947-70E740481C1C}">
+                          <a14:useLocalDpi xmlns:a14="http://schemas.microsoft.com/office/drawing/2010/main" val="0"/>
+                        </a:ext>
+                      </a:extLst>
+                    </a:blip>
+                    <a:srcRect/>
+                    <a:stretch>
+                      <a:fillRect/>
+                    </a:stretch>
+                  </pic:blipFill>
+                  <pic:spPr bwMode="auto">
+                    <a:xfrm>
+                      <a:off x="0" y="0"/>
+                      <a:ext cx="9662158" cy="5350472"/>
+                    </a:xfrm>
+                    <a:prstGeom prst="rect">
+                      <a:avLst/>
+                    </a:prstGeom>
+                    <a:noFill/>
+                    <a:ln>
+                      <a:noFill/>
+                    </a:ln>
+                  </pic:spPr>
+                </pic:pic>
+              </a:graphicData>
+            </a:graphic>
+            <wp14:sizeRelH relativeFrom="page">
+              <wp14:pctWidth>0</wp14:pctWidth>
+            </wp14:sizeRelH>
+            <wp14:sizeRelV relativeFrom="page">
+              <wp14:pctHeight>0</wp14:pctHeight>
+            </wp14:sizeRelV>
+          </wp:anchor>
+        </w:drawing>
+      </w:r>
+      <w:r>
+        <w:rPr>
+          <w:rFonts w:ascii="Century Gothic" w:hAnsi="Century Gothic"/>
+          <w:b/>
+          <w:bCs/>
+          <w:color w:val="0070C0"/>
+          <w:sz w:val="48"/>
+          <w:szCs w:val="48"/>
+        </w:rPr>
+        <w:t xml:space="preserve"> </w:t>
+      </w:r>
+      <w:r>
+        <w:rPr>
+          <w:rFonts w:ascii="Century Gothic" w:hAnsi="Century Gothic"/>
+          <w:b/>
+          <w:bCs/>
+          <w:color w:val="0070C0"/>
+          <w:sz w:val="48"/>
+          <w:szCs w:val="48"/>
+        </w:rPr>
+        <w:t xml:space="preserve">Modelo </w:t>
+      </w:r>
+      <w:r>
+        <w:rPr>
+          <w:rFonts w:ascii="Century Gothic" w:hAnsi="Century Gothic"/>
+          <w:b/>
+          <w:bCs/>
+          <w:color w:val="0070C0"/>
+          <w:sz w:val="48"/>
+          <w:szCs w:val="48"/>
+        </w:rPr>
+        <w:t xml:space="preserve">Entidad – Relación </w:t>
+      </w:r>
+      <w:r>
+        <w:rPr>
+          <w:rFonts w:ascii="Century Gothic" w:hAnsi="Century Gothic"/>
+          <w:b/>
+          <w:bCs/>
+          <w:color w:val="C00000"/>
+          <w:sz w:val="48"/>
+          <w:szCs w:val="48"/>
+        </w:rPr>
+        <w:t>“</w:t>
+      </w:r>
+      <w:r>
+        <w:rPr>
+          <w:rFonts w:ascii="Century Gothic" w:hAnsi="Century Gothic"/>
+          <w:b/>
+          <w:bCs/>
+          <w:color w:val="0070C0"/>
+          <w:sz w:val="48"/>
+          <w:szCs w:val="48"/>
+        </w:rPr>
+        <w:t>Sneakers Shoes</w:t>
+      </w:r>
+      <w:r>
+        <w:rPr>
+          <w:rFonts w:ascii="Century Gothic" w:hAnsi="Century Gothic"/>
+          <w:b/>
+          <w:bCs/>
+          <w:color w:val="C00000"/>
+          <w:sz w:val="48"/>
+          <w:szCs w:val="48"/>
+        </w:rPr>
+        <w:t>”</w:t>
+      </w:r>
     </w:p>
     <w:p>
       <w:pPr>
-        <w:jc w:val="center"/>
-        <w:rPr>
-          <w:sz w:val="28"/>
-          <w:szCs w:val="28"/>
+        <w:rPr>
+          <w:rFonts w:ascii="Century Gothic" w:hAnsi="Century Gothic"/>
+          <w:b/>
+          <w:bCs/>
+          <w:color w:val="008080"/>
+          <w:sz w:val="48"/>
+          <w:szCs w:val="48"/>
         </w:rPr>
       </w:pPr>
     </w:p>
+    <w:p/>
+    <w:p/>
+    <w:p/>
+    <w:p/>
+    <w:p/>
+    <w:p/>
+    <w:p/>
+    <w:p/>
+    <w:p/>
+    <w:p/>
+    <w:p/>
+    <w:p/>
+    <w:p/>
+    <w:p/>
+    <w:p/>
     <w:p>
       <w:pPr>
-        <w:jc w:val="center"/>
-        <w:rPr>
-          <w:sz w:val="28"/>
-          <w:szCs w:val="28"/>
-        </w:rPr>
+        <w:pStyle w:val="Prrafodelista"/>
       </w:pPr>
     </w:p>
+    <w:p/>
     <w:p>
       <w:pPr>
-        <w:jc w:val="center"/>
-        <w:rPr>
-          <w:sz w:val="28"/>
-          <w:szCs w:val="28"/>
-        </w:rPr>
+        <w:pStyle w:val="Prrafodelista"/>
+        <w:numPr>
+          <w:ilvl w:val="0"/>
+          <w:numId w:val="1"/>
+        </w:numPr>
       </w:pPr>
+      <w:r>
+        <w:rPr>
+          <w:rFonts w:ascii="Century Gothic" w:hAnsi="Century Gothic"/>
+          <w:b/>
+          <w:bCs/>
+          <w:color w:val="0070C0"/>
+          <w:sz w:val="48"/>
+          <w:szCs w:val="48"/>
+        </w:rPr>
+        <w:lastRenderedPageBreak/>
+        <w:t xml:space="preserve">Diagrama Entidad – </w:t>
+      </w:r>
+      <w:proofErr w:type="gramStart"/>
+      <w:r>
+        <w:rPr>
+          <w:rFonts w:ascii="Century Gothic" w:hAnsi="Century Gothic"/>
+          <w:b/>
+          <w:bCs/>
+          <w:color w:val="0070C0"/>
+          <w:sz w:val="48"/>
+          <w:szCs w:val="48"/>
+        </w:rPr>
+        <w:t xml:space="preserve">Relación </w:t>
+      </w:r>
+      <w:r>
+        <w:rPr>
+          <w:rFonts w:ascii="Century Gothic" w:hAnsi="Century Gothic"/>
+          <w:b/>
+          <w:bCs/>
+          <w:color w:val="C00000"/>
+          <w:sz w:val="48"/>
+          <w:szCs w:val="48"/>
+        </w:rPr>
+        <w:t>”</w:t>
+      </w:r>
+      <w:r>
+        <w:rPr>
+          <w:rFonts w:ascii="Century Gothic" w:hAnsi="Century Gothic"/>
+          <w:b/>
+          <w:bCs/>
+          <w:color w:val="0070C0"/>
+          <w:sz w:val="48"/>
+          <w:szCs w:val="48"/>
+        </w:rPr>
+        <w:t>Sneakers</w:t>
+      </w:r>
+      <w:proofErr w:type="gramEnd"/>
+      <w:r>
+        <w:rPr>
+          <w:rFonts w:ascii="Century Gothic" w:hAnsi="Century Gothic"/>
+          <w:b/>
+          <w:bCs/>
+          <w:color w:val="0070C0"/>
+          <w:sz w:val="48"/>
+          <w:szCs w:val="48"/>
+        </w:rPr>
+        <w:t xml:space="preserve"> Shoes</w:t>
+      </w:r>
+      <w:r>
+        <w:rPr>
+          <w:rFonts w:ascii="Century Gothic" w:hAnsi="Century Gothic"/>
+          <w:b/>
+          <w:bCs/>
+          <w:color w:val="C00000"/>
+          <w:sz w:val="48"/>
+          <w:szCs w:val="48"/>
+        </w:rPr>
+        <w:t>”</w:t>
+      </w:r>
     </w:p>
+    <w:p/>
+    <w:p/>
+    <w:p/>
+    <w:p/>
+    <w:p/>
+    <w:p/>
+    <w:p/>
+    <w:p/>
+    <w:p/>
+    <w:p/>
+    <w:p/>
+    <w:p/>
+    <w:p/>
+    <w:p/>
+    <w:p/>
+    <w:p/>
+    <w:p/>
+    <w:p/>
     <w:p>
       <w:pPr>
-        <w:jc w:val="center"/>
-        <w:rPr>
-          <w:sz w:val="28"/>
-          <w:szCs w:val="28"/>
-        </w:rPr>
+        <w:pStyle w:val="Prrafodelista"/>
+        <w:numPr>
+          <w:ilvl w:val="0"/>
+          <w:numId w:val="1"/>
+        </w:numPr>
       </w:pPr>
+      <w:r>
+        <w:rPr>
+          <w:rFonts w:ascii="Century Gothic" w:hAnsi="Century Gothic"/>
+          <w:b/>
+          <w:bCs/>
+          <w:color w:val="0070C0"/>
+          <w:sz w:val="48"/>
+          <w:szCs w:val="48"/>
+        </w:rPr>
+        <w:lastRenderedPageBreak/>
+        <w:t xml:space="preserve">Organización </w:t>
+      </w:r>
+      <w:r>
+        <w:rPr>
+          <w:rFonts w:ascii="Century Gothic" w:hAnsi="Century Gothic"/>
+          <w:b/>
+          <w:bCs/>
+          <w:color w:val="0070C0"/>
+          <w:sz w:val="48"/>
+          <w:szCs w:val="48"/>
+        </w:rPr>
+        <w:t>de</w:t>
+      </w:r>
+      <w:r>
+        <w:rPr>
+          <w:rFonts w:ascii="Century Gothic" w:hAnsi="Century Gothic"/>
+          <w:b/>
+          <w:bCs/>
+          <w:color w:val="0070C0"/>
+          <w:sz w:val="48"/>
+          <w:szCs w:val="48"/>
+        </w:rPr>
+        <w:t>” Sneakers</w:t>
+      </w:r>
+      <w:r>
+        <w:rPr>
+          <w:rFonts w:ascii="Century Gothic" w:hAnsi="Century Gothic"/>
+          <w:b/>
+          <w:bCs/>
+          <w:color w:val="0070C0"/>
+          <w:sz w:val="48"/>
+          <w:szCs w:val="48"/>
+        </w:rPr>
+        <w:t xml:space="preserve"> Shoes</w:t>
+      </w:r>
+      <w:r>
+        <w:rPr>
+          <w:rFonts w:ascii="Century Gothic" w:hAnsi="Century Gothic"/>
+          <w:b/>
+          <w:bCs/>
+          <w:color w:val="C00000"/>
+          <w:sz w:val="48"/>
+          <w:szCs w:val="48"/>
+        </w:rPr>
+        <w:t>”</w:t>
+      </w:r>
+      <w:r>
+        <w:rPr>
+          <w:rFonts w:ascii="Century Gothic" w:hAnsi="Century Gothic"/>
+          <w:b/>
+          <w:bCs/>
+          <w:color w:val="C00000"/>
+          <w:sz w:val="48"/>
+          <w:szCs w:val="48"/>
+        </w:rPr>
+        <w:t xml:space="preserve"> </w:t>
+      </w:r>
+      <w:r>
+        <w:rPr>
+          <w:rFonts w:ascii="Century Gothic" w:hAnsi="Century Gothic"/>
+          <w:b/>
+          <w:bCs/>
+          <w:color w:val="002060"/>
+          <w:sz w:val="48"/>
+          <w:szCs w:val="48"/>
+        </w:rPr>
+        <w:t>TRELLO</w:t>
+      </w:r>
     </w:p>
-    <w:p>
-      <w:pPr>
-        <w:jc w:val="center"/>
-        <w:rPr>
-          <w:sz w:val="28"/>
-          <w:szCs w:val="28"/>
-        </w:rPr>
-      </w:pPr>
-    </w:p>
-    <w:p>
-      <w:pPr>
-        <w:jc w:val="center"/>
-        <w:rPr>
-          <w:sz w:val="28"/>
-          <w:szCs w:val="28"/>
-        </w:rPr>
-      </w:pPr>
-    </w:p>
-    <w:p>
-      <w:pPr>
-        <w:jc w:val="center"/>
-        <w:rPr>
-          <w:sz w:val="28"/>
-          <w:szCs w:val="28"/>
-        </w:rPr>
-      </w:pPr>
-    </w:p>
-    <w:p>
-      <w:pPr>
-        <w:jc w:val="center"/>
-        <w:rPr>
-          <w:sz w:val="28"/>
-          <w:szCs w:val="28"/>
-        </w:rPr>
-      </w:pPr>
-    </w:p>
-    <w:p>
-      <w:pPr>
-        <w:jc w:val="center"/>
-        <w:rPr>
-          <w:sz w:val="28"/>
-          <w:szCs w:val="28"/>
-        </w:rPr>
-      </w:pPr>
-    </w:p>
-    <w:p>
-      <w:pPr>
-        <w:jc w:val="center"/>
-        <w:rPr>
-          <w:sz w:val="28"/>
-          <w:szCs w:val="28"/>
-        </w:rPr>
-      </w:pPr>
-    </w:p>
-    <w:p>
-      <w:pPr>
-        <w:jc w:val="center"/>
-        <w:rPr>
-          <w:sz w:val="28"/>
-          <w:szCs w:val="28"/>
-        </w:rPr>
-      </w:pPr>
-    </w:p>
-    <w:p>
-      <w:pPr>
-        <w:jc w:val="center"/>
-        <w:rPr>
-          <w:sz w:val="28"/>
-          <w:szCs w:val="28"/>
-        </w:rPr>
-      </w:pPr>
-    </w:p>
-    <w:p>
-      <w:pPr>
-        <w:jc w:val="center"/>
-        <w:rPr>
-          <w:sz w:val="28"/>
-          <w:szCs w:val="28"/>
-        </w:rPr>
-      </w:pPr>
-      <w:r>
-        <w:rPr>
-          <w:noProof/>
-          <w:sz w:val="28"/>
-          <w:szCs w:val="28"/>
-        </w:rPr>
-        <mc:AlternateContent>
-          <mc:Choice Requires="wps">
-            <w:drawing>
-              <wp:anchor distT="45720" distB="45720" distL="114300" distR="114300" simplePos="0" relativeHeight="251679744" behindDoc="0" locked="0" layoutInCell="1" allowOverlap="1" wp14:anchorId="285A7587" wp14:editId="315B7AC2">
-                <wp:simplePos x="0" y="0"/>
-                <wp:positionH relativeFrom="page">
-                  <wp:posOffset>2228850</wp:posOffset>
-                </wp:positionH>
-                <wp:positionV relativeFrom="paragraph">
-                  <wp:posOffset>7246620</wp:posOffset>
-                </wp:positionV>
-                <wp:extent cx="3242945" cy="1452245"/>
-                <wp:effectExtent l="0" t="0" r="0" b="0"/>
-                <wp:wrapSquare wrapText="bothSides"/>
-                <wp:docPr id="1" name="Cuadro de texto 2"/>
-                <wp:cNvGraphicFramePr>
-                  <a:graphicFrameLocks xmlns:a="http://schemas.openxmlformats.org/drawingml/2006/main"/>
-                </wp:cNvGraphicFramePr>
-                <a:graphic xmlns:a="http://schemas.openxmlformats.org/drawingml/2006/main">
-                  <a:graphicData uri="http://schemas.microsoft.com/office/word/2010/wordprocessingShape">
-                    <wps:wsp>
-                      <wps:cNvSpPr txBox="1">
-                        <a:spLocks noChangeArrowheads="1"/>
-                      </wps:cNvSpPr>
-                      <wps:spPr bwMode="auto">
-                        <a:xfrm>
-                          <a:off x="0" y="0"/>
-                          <a:ext cx="3242945" cy="1452245"/>
-                        </a:xfrm>
-                        <a:prstGeom prst="rect">
-                          <a:avLst/>
-                        </a:prstGeom>
-                        <a:noFill/>
-                        <a:ln w="9525">
-                          <a:noFill/>
-                          <a:miter lim="800000"/>
-                          <a:headEnd/>
-                          <a:tailEnd/>
-                        </a:ln>
-                      </wps:spPr>
-                      <wps:txbx>
-                        <w:txbxContent>
-                          <w:p>
-                            <w:pPr>
-                              <w:jc w:val="both"/>
-                              <w:rPr>
-                                <w:color w:val="262626" w:themeColor="text1" w:themeTint="D9"/>
-                                <w:sz w:val="44"/>
-                                <w:szCs w:val="44"/>
-                              </w:rPr>
-                            </w:pPr>
-                          </w:p>
-                        </w:txbxContent>
-                      </wps:txbx>
-                      <wps:bodyPr rot="0" vert="horz" wrap="square" lIns="91440" tIns="45720" rIns="91440" bIns="45720" anchor="t" anchorCtr="0">
-                        <a:noAutofit/>
-                      </wps:bodyPr>
-                    </wps:wsp>
-                  </a:graphicData>
-                </a:graphic>
-                <wp14:sizeRelH relativeFrom="margin">
-                  <wp14:pctWidth>0</wp14:pctWidth>
-                </wp14:sizeRelH>
-                <wp14:sizeRelV relativeFrom="margin">
-                  <wp14:pctHeight>0</wp14:pctHeight>
-                </wp14:sizeRelV>
-              </wp:anchor>
-            </w:drawing>
-          </mc:Choice>
-          <mc:Fallback>
-            <w:pict>
-              <v:shape w14:anchorId="285A7587" id="_x0000_s1030" type="#_x0000_t202" style="position:absolute;left:0;text-align:left;margin-left:175.5pt;margin-top:570.6pt;width:255.35pt;height:114.35pt;z-index:251679744;visibility:visible;mso-wrap-style:square;mso-width-percent:0;mso-height-percent:0;mso-wrap-distance-left:9pt;mso-wrap-distance-top:3.6pt;mso-wrap-distance-right:9pt;mso-wrap-distance-bottom:3.6pt;mso-position-horizontal:absolute;mso-position-horizontal-relative:page;mso-position-vertical:absolute;mso-position-vertical-relative:text;mso-width-percent:0;mso-height-percent:0;mso-width-relative:margin;mso-height-relative:margin;v-text-anchor:top" o:gfxdata="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" filled="f" stroked="f">
-                <v:textbox>
-                  <w:txbxContent>
-                    <w:p>
-                      <w:pPr>
-                        <w:jc w:val="both"/>
-                        <w:rPr>
-                          <w:color w:val="262626" w:themeColor="text1" w:themeTint="D9"/>
-                          <w:sz w:val="44"/>
-                          <w:szCs w:val="44"/>
-                        </w:rPr>
-                      </w:pPr>
-                    </w:p>
-                  </w:txbxContent>
-                </v:textbox>
-                <w10:wrap type="square" anchorx="page"/>
-              </v:shape>
-            </w:pict>
-          </mc:Fallback>
-        </mc:AlternateContent>
-      </w:r>
-      <w:r>
-        <w:rPr>
-          <w:sz w:val="28"/>
-          <w:szCs w:val="28"/>
-        </w:rPr>
-        <w:t>Diagrama</w:t>
-      </w:r>
-      <w:r>
-        <w:rPr>
-          <w:sz w:val="28"/>
-          <w:szCs w:val="28"/>
-        </w:rPr>
-        <w:t xml:space="preserve"> </w:t>
-      </w:r>
-      <w:r>
-        <w:rPr>
-          <w:sz w:val="28"/>
-          <w:szCs w:val="28"/>
-        </w:rPr>
-        <w:t>entidad-relación</w:t>
-      </w:r>
-    </w:p>
-    <w:p>
-      <w:pPr>
-        <w:jc w:val="center"/>
-        <w:rPr>
-          <w:sz w:val="28"/>
-          <w:szCs w:val="28"/>
-        </w:rPr>
-      </w:pPr>
-    </w:p>
-    <w:p>
-      <w:pPr>
-        <w:jc w:val="center"/>
-        <w:rPr>
-          <w:sz w:val="28"/>
-          <w:szCs w:val="28"/>
-        </w:rPr>
-      </w:pPr>
-    </w:p>
-    <w:p>
-      <w:pPr>
-        <w:jc w:val="center"/>
-        <w:rPr>
-          <w:sz w:val="28"/>
-          <w:szCs w:val="28"/>
-        </w:rPr>
-      </w:pPr>
-    </w:p>
-    <w:p>
-      <w:pPr>
-        <w:jc w:val="center"/>
-        <w:rPr>
-          <w:sz w:val="28"/>
-          <w:szCs w:val="28"/>
-        </w:rPr>
-      </w:pPr>
-    </w:p>
-    <w:p>
-      <w:pPr>
-        <w:jc w:val="center"/>
-        <w:rPr>
-          <w:sz w:val="28"/>
-          <w:szCs w:val="28"/>
-        </w:rPr>
-      </w:pPr>
-    </w:p>
-    <w:p>
-      <w:pPr>
-        <w:jc w:val="center"/>
-        <w:rPr>
-          <w:sz w:val="28"/>
-          <w:szCs w:val="28"/>
-        </w:rPr>
-      </w:pPr>
-    </w:p>
-    <w:p>
-      <w:pPr>
-        <w:jc w:val="center"/>
-        <w:rPr>
-          <w:sz w:val="28"/>
-          <w:szCs w:val="28"/>
-        </w:rPr>
-      </w:pPr>
-    </w:p>
-    <w:p>
-      <w:pPr>
-        <w:jc w:val="center"/>
-        <w:rPr>
-          <w:sz w:val="28"/>
-          <w:szCs w:val="28"/>
-        </w:rPr>
-      </w:pPr>
-    </w:p>
-    <w:p>
-      <w:pPr>
-        <w:jc w:val="center"/>
-        <w:rPr>
-          <w:sz w:val="28"/>
-          <w:szCs w:val="28"/>
-        </w:rPr>
-      </w:pPr>
-    </w:p>
-    <w:p>
-      <w:pPr>
-        <w:jc w:val="center"/>
-        <w:rPr>
-          <w:sz w:val="28"/>
-          <w:szCs w:val="28"/>
-        </w:rPr>
-      </w:pPr>
-    </w:p>
-    <w:p>
-      <w:pPr>
-        <w:jc w:val="center"/>
-        <w:rPr>
-          <w:sz w:val="28"/>
-          <w:szCs w:val="28"/>
-        </w:rPr>
-      </w:pPr>
-      <w:r>
-        <w:rPr>
-          <w:sz w:val="28"/>
-          <w:szCs w:val="28"/>
-        </w:rPr>
-        <w:lastRenderedPageBreak/>
-        <w:t>Actividad de Trello</w:t>
-      </w:r>
-    </w:p>
+    <w:p/>
+    <w:p/>
+    <w:p/>
+    <w:p/>
+    <w:p/>
+    <w:p/>
+    <w:p/>
+    <w:p/>
+    <w:p/>
+    <w:p/>
+    <w:p/>
+    <w:p/>
+    <w:p/>
+    <w:p/>
+    <w:p/>
+    <w:p/>
+    <w:p/>
+    <w:p/>
+    <w:p/>
+    <w:p/>
+    <w:p/>
     <w:sectPr>
-      <w:pgSz w:w="11906" w:h="16838"/>
-      <w:pgMar w:top="1417" w:right="1701" w:bottom="1417" w:left="1701" w:header="708" w:footer="708" w:gutter="0"/>
+      <w:pgSz w:w="16838" w:h="11906" w:orient="landscape"/>
+      <w:pgMar w:top="1134" w:right="1417" w:bottom="1701" w:left="1417" w:header="708" w:footer="708" w:gutter="0"/>
+      <w:pgBorders w:offsetFrom="page">
+        <w:top w:val="double" w:sz="6" w:space="24" w:color="002060"/>
+        <w:left w:val="double" w:sz="6" w:space="24" w:color="002060"/>
+        <w:bottom w:val="double" w:sz="6" w:space="24" w:color="002060"/>
+        <w:right w:val="double" w:sz="6" w:space="24" w:color="002060"/>
+      </w:pgBorders>
       <w:cols w:space="708"/>
       <w:docGrid w:linePitch="360"/>
     </w:sectPr>
@@ -1163,6 +1145,129 @@
     </w:p>
   </w:footnote>
 </w:footnotes>
+</file>
+
+<file path=word/numbering.xml><?xml version="1.0" encoding="utf-8"?>
+<w:numbering xmlns:wpc="http://schemas.microsoft.com/office/word/2010/wordprocessingCanvas" xmlns:cx="http://schemas.microsoft.com/office/drawing/2014/chartex" xmlns:cx1="http://schemas.microsoft.com/office/drawing/2015/9/8/chartex" xmlns:cx2="http://schemas.microsoft.com/office/drawing/2015/10/21/chartex" xmlns:cx3="http://schemas.microsoft.com/office/drawing/2016/5/9/chartex" xmlns:cx4="http://schemas.microsoft.com/office/drawing/2016/5/10/chartex" xmlns:cx5="http://schemas.microsoft.com/office/drawing/2016/5/11/chartex" xmlns:cx6="http://schemas.microsoft.com/office/drawing/2016/5/12/chartex" xmlns:cx7="http://schemas.microsoft.com/office/drawing/2016/5/13/chartex" xmlns:cx8="http://schemas.microsoft.com/office/drawing/2016/5/14/chartex" xmlns:mc="http://schemas.openxmlformats.org/markup-compatibility/2006" xmlns:aink="http://schemas.microsoft.com/office/drawing/2016/ink" xmlns:am3d="http://schemas.microsoft.com/office/drawing/2017/model3d" xmlns:o="urn:schemas-microsoft-com:office:office" xmlns:r="http://schemas.openxmlformats.org/officeDocument/2006/relationships" xmlns:m="http://schemas.openxmlformats.org/officeDocument/2006/math" xmlns:v="urn:schemas-microsoft-com:vml" xmlns:wp14="http://schemas.microsoft.com/office/word/2010/wordprocessingDrawing" xmlns:wp="http://schemas.openxmlformats.org/drawingml/2006/wordprocessingDrawing" xmlns:w10="urn:schemas-microsoft-com:office:word" xmlns:w="http://schemas.openxmlformats.org/wordprocessingml/2006/main" xmlns:w14="http://schemas.microsoft.com/office/word/2010/wordml" xmlns:w15="http://schemas.microsoft.com/office/word/2012/wordml" xmlns:w16cex="http://schemas.microsoft.com/office/word/2018/wordml/cex" xmlns:w16cid="http://schemas.microsoft.com/office/word/2016/wordml/cid" xmlns:w16="http://schemas.microsoft.com/office/word/2018/wordml" xmlns:w16sdtdh="http://schemas.microsoft.com/office/word/2020/wordml/sdtdatahash" xmlns:w16se="http://schemas.microsoft.com/office/word/2015/wordml/symex" xmlns:wpg="http://schemas.microsoft.com/office/word/2010/wordprocessingGroup" xmlns:wpi="http://schemas.microsoft.com/office/word/2010/wordprocessingInk" xmlns:wne="http://schemas.microsoft.com/office/word/2006/wordml" xmlns:wps="http://schemas.microsoft.com/office/word/2010/wordprocessingShape" mc:Ignorable="w14 w15 w16se w16cid w16 w16cex w16sdtdh wp14">
+  <w:abstractNum w:abstractNumId="0" w15:restartNumberingAfterBreak="0">
+    <w:nsid w:val="230E1551"/>
+    <w:multiLevelType w:val="hybridMultilevel"/>
+    <w:tmpl w:val="F3A6BFF6"/>
+    <w:lvl w:ilvl="0" w:tplc="EDB6FEA8">
+      <w:numFmt w:val="bullet"/>
+      <w:lvlText w:val=""/>
+      <w:lvlJc w:val="left"/>
+      <w:pPr>
+        <w:ind w:left="720" w:hanging="360"/>
+      </w:pPr>
+      <w:rPr>
+        <w:rFonts w:ascii="Symbol" w:eastAsiaTheme="minorHAnsi" w:hAnsi="Symbol" w:cstheme="minorBidi" w:hint="default"/>
+        <w:color w:val="C00000"/>
+        <w:sz w:val="48"/>
+        <w:szCs w:val="48"/>
+      </w:rPr>
+    </w:lvl>
+    <w:lvl w:ilvl="1" w:tplc="100A0003" w:tentative="1">
+      <w:start w:val="1"/>
+      <w:numFmt w:val="bullet"/>
+      <w:lvlText w:val="o"/>
+      <w:lvlJc w:val="left"/>
+      <w:pPr>
+        <w:ind w:left="1440" w:hanging="360"/>
+      </w:pPr>
+      <w:rPr>
+        <w:rFonts w:ascii="Courier New" w:hAnsi="Courier New" w:cs="Courier New" w:hint="default"/>
+      </w:rPr>
+    </w:lvl>
+    <w:lvl w:ilvl="2" w:tplc="100A0005" w:tentative="1">
+      <w:start w:val="1"/>
+      <w:numFmt w:val="bullet"/>
+      <w:lvlText w:val=""/>
+      <w:lvlJc w:val="left"/>
+      <w:pPr>
+        <w:ind w:left="2160" w:hanging="360"/>
+      </w:pPr>
+      <w:rPr>
+        <w:rFonts w:ascii="Wingdings" w:hAnsi="Wingdings" w:hint="default"/>
+      </w:rPr>
+    </w:lvl>
+    <w:lvl w:ilvl="3" w:tplc="100A0001" w:tentative="1">
+      <w:start w:val="1"/>
+      <w:numFmt w:val="bullet"/>
+      <w:lvlText w:val=""/>
+      <w:lvlJc w:val="left"/>
+      <w:pPr>
+        <w:ind w:left="2880" w:hanging="360"/>
+      </w:pPr>
+      <w:rPr>
+        <w:rFonts w:ascii="Symbol" w:hAnsi="Symbol" w:hint="default"/>
+      </w:rPr>
+    </w:lvl>
+    <w:lvl w:ilvl="4" w:tplc="100A0003" w:tentative="1">
+      <w:start w:val="1"/>
+      <w:numFmt w:val="bullet"/>
+      <w:lvlText w:val="o"/>
+      <w:lvlJc w:val="left"/>
+      <w:pPr>
+        <w:ind w:left="3600" w:hanging="360"/>
+      </w:pPr>
+      <w:rPr>
+        <w:rFonts w:ascii="Courier New" w:hAnsi="Courier New" w:cs="Courier New" w:hint="default"/>
+      </w:rPr>
+    </w:lvl>
+    <w:lvl w:ilvl="5" w:tplc="100A0005" w:tentative="1">
+      <w:start w:val="1"/>
+      <w:numFmt w:val="bullet"/>
+      <w:lvlText w:val=""/>
+      <w:lvlJc w:val="left"/>
+      <w:pPr>
+        <w:ind w:left="4320" w:hanging="360"/>
+      </w:pPr>
+      <w:rPr>
+        <w:rFonts w:ascii="Wingdings" w:hAnsi="Wingdings" w:hint="default"/>
+      </w:rPr>
+    </w:lvl>
+    <w:lvl w:ilvl="6" w:tplc="100A0001" w:tentative="1">
+      <w:start w:val="1"/>
+      <w:numFmt w:val="bullet"/>
+      <w:lvlText w:val=""/>
+      <w:lvlJc w:val="left"/>
+      <w:pPr>
+        <w:ind w:left="5040" w:hanging="360"/>
+      </w:pPr>
+      <w:rPr>
+        <w:rFonts w:ascii="Symbol" w:hAnsi="Symbol" w:hint="default"/>
+      </w:rPr>
+    </w:lvl>
+    <w:lvl w:ilvl="7" w:tplc="100A0003" w:tentative="1">
+      <w:start w:val="1"/>
+      <w:numFmt w:val="bullet"/>
+      <w:lvlText w:val="o"/>
+      <w:lvlJc w:val="left"/>
+      <w:pPr>
+        <w:ind w:left="5760" w:hanging="360"/>
+      </w:pPr>
+      <w:rPr>
+        <w:rFonts w:ascii="Courier New" w:hAnsi="Courier New" w:cs="Courier New" w:hint="default"/>
+      </w:rPr>
+    </w:lvl>
+    <w:lvl w:ilvl="8" w:tplc="100A0005" w:tentative="1">
+      <w:start w:val="1"/>
+      <w:numFmt w:val="bullet"/>
+      <w:lvlText w:val=""/>
+      <w:lvlJc w:val="left"/>
+      <w:pPr>
+        <w:ind w:left="6480" w:hanging="360"/>
+      </w:pPr>
+      <w:rPr>
+        <w:rFonts w:ascii="Wingdings" w:hAnsi="Wingdings" w:hint="default"/>
+      </w:rPr>
+    </w:lvl>
+  </w:abstractNum>
+  <w:num w:numId="1">
+    <w:abstractNumId w:val="0"/>
+  </w:num>
+</w:numbering>
 </file>
 
 <file path=word/styles.xml><?xml version="1.0" encoding="utf-8"?>
@@ -1635,6 +1740,17 @@
     <w:uiPriority w:val="99"/>
     <w:rsid w:val="00FE1F6E"/>
   </w:style>
+  <w:style w:type="paragraph" w:styleId="Prrafodelista">
+    <w:name w:val="List Paragraph"/>
+    <w:basedOn w:val="Normal"/>
+    <w:uiPriority w:val="34"/>
+    <w:qFormat/>
+    <w:rsid w:val="00504EDF"/>
+    <w:pPr>
+      <w:ind w:left="720"/>
+      <w:contextualSpacing/>
+    </w:pPr>
+  </w:style>
 </w:styles>
 </file>
 

</xml_diff>

<commit_message>
Se agregó el Diagrama Entidad - Relación a la Documentación de la Empresa.
</commit_message>
<xml_diff>
--- a/Documentacion_Sneakers_Shoes.docx
+++ b/Documentacion_Sneakers_Shoes.docx
@@ -258,21 +258,8 @@
                                 <w:szCs w:val="48"/>
                                 <w:lang w:val="en-GB"/>
                               </w:rPr>
-                              <w:t xml:space="preserve">Fundación </w:t>
+                              <w:t>Fundación Kinal</w:t>
                             </w:r>
-                            <w:proofErr w:type="spellStart"/>
-                            <w:r>
-                              <w:rPr>
-                                <w:b/>
-                                <w:bCs/>
-                                <w:color w:val="15B6B4"/>
-                                <w:sz w:val="48"/>
-                                <w:szCs w:val="48"/>
-                                <w:lang w:val="en-GB"/>
-                              </w:rPr>
-                              <w:t>Kinal</w:t>
-                            </w:r>
-                            <w:proofErr w:type="spellEnd"/>
                           </w:p>
                           <w:p>
                             <w:pPr>
@@ -319,7 +306,18 @@
                                 <w:szCs w:val="48"/>
                                 <w:lang w:val="en-GB"/>
                               </w:rPr>
-                              <w:t>PE5AV</w:t>
+                              <w:t>IN</w:t>
+                            </w:r>
+                            <w:r>
+                              <w:rPr>
+                                <w:b/>
+                                <w:bCs/>
+                                <w:color w:val="15B6B4"/>
+                                <w:sz w:val="48"/>
+                                <w:szCs w:val="48"/>
+                                <w:lang w:val="en-GB"/>
+                              </w:rPr>
+                              <w:t>5AV</w:t>
                             </w:r>
                           </w:p>
                         </w:txbxContent>
@@ -365,21 +363,8 @@
                           <w:szCs w:val="48"/>
                           <w:lang w:val="en-GB"/>
                         </w:rPr>
-                        <w:t xml:space="preserve">Fundación </w:t>
+                        <w:t>Fundación Kinal</w:t>
                       </w:r>
-                      <w:proofErr w:type="spellStart"/>
-                      <w:r>
-                        <w:rPr>
-                          <w:b/>
-                          <w:bCs/>
-                          <w:color w:val="15B6B4"/>
-                          <w:sz w:val="48"/>
-                          <w:szCs w:val="48"/>
-                          <w:lang w:val="en-GB"/>
-                        </w:rPr>
-                        <w:t>Kinal</w:t>
-                      </w:r>
-                      <w:proofErr w:type="spellEnd"/>
                     </w:p>
                     <w:p>
                       <w:pPr>
@@ -426,7 +411,18 @@
                           <w:szCs w:val="48"/>
                           <w:lang w:val="en-GB"/>
                         </w:rPr>
-                        <w:t>PE5AV</w:t>
+                        <w:t>IN</w:t>
+                      </w:r>
+                      <w:r>
+                        <w:rPr>
+                          <w:b/>
+                          <w:bCs/>
+                          <w:color w:val="15B6B4"/>
+                          <w:sz w:val="48"/>
+                          <w:szCs w:val="48"/>
+                          <w:lang w:val="en-GB"/>
+                        </w:rPr>
+                        <w:t>5AV</w:t>
                       </w:r>
                     </w:p>
                   </w:txbxContent>
@@ -920,6 +916,7 @@
         </w:rPr>
         <w:t>”</w:t>
       </w:r>
+      <w:proofErr w:type="spellStart"/>
       <w:r>
         <w:rPr>
           <w:rFonts w:ascii="Century Gothic" w:hAnsi="Century Gothic"/>
@@ -931,6 +928,7 @@
         </w:rPr>
         <w:t>Sneakers</w:t>
       </w:r>
+      <w:proofErr w:type="spellEnd"/>
       <w:proofErr w:type="gramEnd"/>
       <w:r>
         <w:rPr>
@@ -941,8 +939,21 @@
           <w:sz w:val="48"/>
           <w:szCs w:val="48"/>
         </w:rPr>
-        <w:t xml:space="preserve"> Shoes</w:t>
-      </w:r>
+        <w:t xml:space="preserve"> </w:t>
+      </w:r>
+      <w:proofErr w:type="spellStart"/>
+      <w:r>
+        <w:rPr>
+          <w:rFonts w:ascii="Century Gothic" w:hAnsi="Century Gothic"/>
+          <w:b/>
+          <w:bCs/>
+          <w:color w:val="0070C0"/>
+          <w:sz w:val="48"/>
+          <w:szCs w:val="48"/>
+        </w:rPr>
+        <w:t>Shoes</w:t>
+      </w:r>
+      <w:proofErr w:type="spellEnd"/>
       <w:r>
         <w:rPr>
           <w:rFonts w:ascii="Century Gothic" w:hAnsi="Century Gothic"/>
@@ -954,25 +965,60 @@
         </w:rPr>
         <w:t>”</w:t>
       </w:r>
+      <w:r>
+        <w:rPr>
+          <w:noProof/>
+        </w:rPr>
+        <w:drawing>
+          <wp:inline distT="0" distB="0" distL="0" distR="0" wp14:anchorId="330DF677" wp14:editId="609A7312">
+            <wp:extent cx="7607300" cy="5334000"/>
+            <wp:effectExtent l="0" t="0" r="0" b="0"/>
+            <wp:docPr id="1" name="Imagen 1"/>
+            <wp:cNvGraphicFramePr>
+              <a:graphicFrameLocks xmlns:a="http://schemas.openxmlformats.org/drawingml/2006/main" noChangeAspect="1"/>
+            </wp:cNvGraphicFramePr>
+            <a:graphic xmlns:a="http://schemas.openxmlformats.org/drawingml/2006/main">
+              <a:graphicData uri="http://schemas.openxmlformats.org/drawingml/2006/picture">
+                <pic:pic xmlns:pic="http://schemas.openxmlformats.org/drawingml/2006/picture">
+                  <pic:nvPicPr>
+                    <pic:cNvPr id="0" name="Picture 1"/>
+                    <pic:cNvPicPr>
+                      <a:picLocks noChangeAspect="1" noChangeArrowheads="1"/>
+                    </pic:cNvPicPr>
+                  </pic:nvPicPr>
+                  <pic:blipFill>
+                    <a:blip r:embed="rId10">
+                      <a:extLst>
+                        <a:ext uri="{28A0092B-C50C-407E-A947-70E740481C1C}">
+                          <a14:useLocalDpi xmlns:a14="http://schemas.microsoft.com/office/drawing/2010/main" val="0"/>
+                        </a:ext>
+                      </a:extLst>
+                    </a:blip>
+                    <a:srcRect/>
+                    <a:stretch>
+                      <a:fillRect/>
+                    </a:stretch>
+                  </pic:blipFill>
+                  <pic:spPr bwMode="auto">
+                    <a:xfrm>
+                      <a:off x="0" y="0"/>
+                      <a:ext cx="7607300" cy="5334000"/>
+                    </a:xfrm>
+                    <a:prstGeom prst="rect">
+                      <a:avLst/>
+                    </a:prstGeom>
+                    <a:noFill/>
+                    <a:ln>
+                      <a:noFill/>
+                    </a:ln>
+                  </pic:spPr>
+                </pic:pic>
+              </a:graphicData>
+            </a:graphic>
+          </wp:inline>
+        </w:drawing>
+      </w:r>
     </w:p>
-    <w:p/>
-    <w:p/>
-    <w:p/>
-    <w:p/>
-    <w:p/>
-    <w:p/>
-    <w:p/>
-    <w:p/>
-    <w:p/>
-    <w:p/>
-    <w:p/>
-    <w:p/>
-    <w:p/>
-    <w:p/>
-    <w:p/>
-    <w:p/>
-    <w:p/>
-    <w:p/>
     <w:p>
       <w:pPr>
         <w:pStyle w:val="Prrafodelista"/>
@@ -1013,8 +1059,9 @@
           <w:sz w:val="48"/>
           <w:szCs w:val="48"/>
         </w:rPr>
-        <w:t>” Sneakers</w:t>
-      </w:r>
+        <w:t xml:space="preserve">” </w:t>
+      </w:r>
+      <w:proofErr w:type="spellStart"/>
       <w:r>
         <w:rPr>
           <w:rFonts w:ascii="Century Gothic" w:hAnsi="Century Gothic"/>
@@ -1024,8 +1071,33 @@
           <w:sz w:val="48"/>
           <w:szCs w:val="48"/>
         </w:rPr>
-        <w:t xml:space="preserve"> Shoes</w:t>
-      </w:r>
+        <w:t>Sneakers</w:t>
+      </w:r>
+      <w:proofErr w:type="spellEnd"/>
+      <w:r>
+        <w:rPr>
+          <w:rFonts w:ascii="Century Gothic" w:hAnsi="Century Gothic"/>
+          <w:b/>
+          <w:bCs/>
+          <w:color w:val="0070C0"/>
+          <w:sz w:val="48"/>
+          <w:szCs w:val="48"/>
+        </w:rPr>
+        <w:t xml:space="preserve"> </w:t>
+      </w:r>
+      <w:proofErr w:type="spellStart"/>
+      <w:r>
+        <w:rPr>
+          <w:rFonts w:ascii="Century Gothic" w:hAnsi="Century Gothic"/>
+          <w:b/>
+          <w:bCs/>
+          <w:color w:val="0070C0"/>
+          <w:sz w:val="48"/>
+          <w:szCs w:val="48"/>
+        </w:rPr>
+        <w:t>Shoes</w:t>
+      </w:r>
+      <w:proofErr w:type="spellEnd"/>
       <w:r>
         <w:rPr>
           <w:rFonts w:ascii="Century Gothic" w:hAnsi="Century Gothic"/>
@@ -1060,9 +1132,6 @@
         <w:t>TRELLO</w:t>
       </w:r>
     </w:p>
-    <w:p/>
-    <w:p/>
-    <w:p/>
     <w:p/>
     <w:p/>
     <w:p/>

</xml_diff>

<commit_message>
Se agregó el Diagrama de Gantt (Trello) a la Documentación de la Empresa.
</commit_message>
<xml_diff>
--- a/Documentacion_Sneakers_Shoes.docx
+++ b/Documentacion_Sneakers_Shoes.docx
@@ -8,13 +8,13 @@
           <w:noProof/>
         </w:rPr>
         <w:drawing>
-          <wp:anchor distT="0" distB="0" distL="114300" distR="114300" simplePos="0" relativeHeight="251677696" behindDoc="1" locked="0" layoutInCell="1" allowOverlap="1" wp14:anchorId="2F0839A9" wp14:editId="04F9E067">
+          <wp:anchor distT="0" distB="0" distL="114300" distR="114300" simplePos="0" relativeHeight="251677696" behindDoc="1" locked="0" layoutInCell="1" allowOverlap="1" wp14:anchorId="2F0839A9" wp14:editId="102B8734">
             <wp:simplePos x="0" y="0"/>
-            <wp:positionH relativeFrom="page">
-              <wp:posOffset>-11430</wp:posOffset>
+            <wp:positionH relativeFrom="margin">
+              <wp:align>center</wp:align>
             </wp:positionH>
             <wp:positionV relativeFrom="page">
-              <wp:posOffset>24130</wp:posOffset>
+              <wp:align>top</wp:align>
             </wp:positionV>
             <wp:extent cx="7571740" cy="10822940"/>
             <wp:effectExtent l="0" t="0" r="0" b="0"/>
@@ -1132,7 +1132,65 @@
         <w:t>TRELLO</w:t>
       </w:r>
     </w:p>
-    <w:p/>
+    <w:p>
+      <w:r>
+        <w:drawing>
+          <wp:anchor distT="0" distB="0" distL="114300" distR="114300" simplePos="0" relativeHeight="251680768" behindDoc="0" locked="0" layoutInCell="1" allowOverlap="1" wp14:anchorId="0B21F44B" wp14:editId="0AC1481E">
+            <wp:simplePos x="0" y="0"/>
+            <wp:positionH relativeFrom="margin">
+              <wp:align>center</wp:align>
+            </wp:positionH>
+            <wp:positionV relativeFrom="paragraph">
+              <wp:posOffset>326678</wp:posOffset>
+            </wp:positionV>
+            <wp:extent cx="9637473" cy="4627419"/>
+            <wp:effectExtent l="0" t="0" r="1905" b="1905"/>
+            <wp:wrapNone/>
+            <wp:docPr id="3" name="Imagen 3"/>
+            <wp:cNvGraphicFramePr>
+              <a:graphicFrameLocks xmlns:a="http://schemas.openxmlformats.org/drawingml/2006/main" noChangeAspect="1"/>
+            </wp:cNvGraphicFramePr>
+            <a:graphic xmlns:a="http://schemas.openxmlformats.org/drawingml/2006/main">
+              <a:graphicData uri="http://schemas.openxmlformats.org/drawingml/2006/picture">
+                <pic:pic xmlns:pic="http://schemas.openxmlformats.org/drawingml/2006/picture">
+                  <pic:nvPicPr>
+                    <pic:cNvPr id="1" name=""/>
+                    <pic:cNvPicPr/>
+                  </pic:nvPicPr>
+                  <pic:blipFill>
+                    <a:blip r:embed="rId11">
+                      <a:extLst>
+                        <a:ext uri="{28A0092B-C50C-407E-A947-70E740481C1C}">
+                          <a14:useLocalDpi xmlns:a14="http://schemas.microsoft.com/office/drawing/2010/main" val="0"/>
+                        </a:ext>
+                      </a:extLst>
+                    </a:blip>
+                    <a:stretch>
+                      <a:fillRect/>
+                    </a:stretch>
+                  </pic:blipFill>
+                  <pic:spPr>
+                    <a:xfrm>
+                      <a:off x="0" y="0"/>
+                      <a:ext cx="9637473" cy="4627419"/>
+                    </a:xfrm>
+                    <a:prstGeom prst="rect">
+                      <a:avLst/>
+                    </a:prstGeom>
+                  </pic:spPr>
+                </pic:pic>
+              </a:graphicData>
+            </a:graphic>
+            <wp14:sizeRelH relativeFrom="page">
+              <wp14:pctWidth>0</wp14:pctWidth>
+            </wp14:sizeRelH>
+            <wp14:sizeRelV relativeFrom="page">
+              <wp14:pctHeight>0</wp14:pctHeight>
+            </wp14:sizeRelV>
+          </wp:anchor>
+        </w:drawing>
+      </w:r>
+    </w:p>
     <w:p/>
     <w:p/>
     <w:p/>

</xml_diff>

<commit_message>
Se agregó nombre y puesto de trabajo de Diego Coyote.
</commit_message>
<xml_diff>
--- a/Documentacion_Sneakers_Shoes.docx
+++ b/Documentacion_Sneakers_Shoes.docx
@@ -1039,6 +1039,7 @@
         <w:lastRenderedPageBreak/>
         <w:t xml:space="preserve">Organización </w:t>
       </w:r>
+      <w:proofErr w:type="gramStart"/>
       <w:r>
         <w:rPr>
           <w:rFonts w:ascii="Century Gothic" w:hAnsi="Century Gothic"/>
@@ -1059,7 +1060,18 @@
           <w:sz w:val="48"/>
           <w:szCs w:val="48"/>
         </w:rPr>
-        <w:t xml:space="preserve">” </w:t>
+        <w:t xml:space="preserve"> </w:t>
+      </w:r>
+      <w:r>
+        <w:rPr>
+          <w:rFonts w:ascii="Century Gothic" w:hAnsi="Century Gothic"/>
+          <w:b/>
+          <w:bCs/>
+          <w:color w:val="C00000"/>
+          <w:sz w:val="48"/>
+          <w:szCs w:val="48"/>
+        </w:rPr>
+        <w:t>”</w:t>
       </w:r>
       <w:proofErr w:type="spellStart"/>
       <w:r>
@@ -1074,6 +1086,7 @@
         <w:t>Sneakers</w:t>
       </w:r>
       <w:proofErr w:type="spellEnd"/>
+      <w:proofErr w:type="gramEnd"/>
       <w:r>
         <w:rPr>
           <w:rFonts w:ascii="Century Gothic" w:hAnsi="Century Gothic"/>
@@ -1134,6 +1147,9 @@
     </w:p>
     <w:p>
       <w:r>
+        <w:rPr>
+          <w:noProof/>
+        </w:rPr>
         <w:drawing>
           <wp:anchor distT="0" distB="0" distL="114300" distR="114300" simplePos="0" relativeHeight="251680768" behindDoc="0" locked="0" layoutInCell="1" allowOverlap="1" wp14:anchorId="0B21F44B" wp14:editId="0AC1481E">
             <wp:simplePos x="0" y="0"/>

</xml_diff>

<commit_message>
Se actualizó el archivo Documentacion_Sneakers_Shoes.docx
</commit_message>
<xml_diff>
--- a/Documentacion_Sneakers_Shoes.docx
+++ b/Documentacion_Sneakers_Shoes.docx
@@ -1039,6 +1039,7 @@
         <w:lastRenderedPageBreak/>
         <w:t xml:space="preserve">Organización </w:t>
       </w:r>
+      <w:proofErr w:type="gramStart"/>
       <w:r>
         <w:rPr>
           <w:rFonts w:ascii="Century Gothic" w:hAnsi="Century Gothic"/>
@@ -1059,7 +1060,18 @@
           <w:sz w:val="48"/>
           <w:szCs w:val="48"/>
         </w:rPr>
-        <w:t xml:space="preserve">” </w:t>
+        <w:t xml:space="preserve"> </w:t>
+      </w:r>
+      <w:r>
+        <w:rPr>
+          <w:rFonts w:ascii="Century Gothic" w:hAnsi="Century Gothic"/>
+          <w:b/>
+          <w:bCs/>
+          <w:color w:val="C00000"/>
+          <w:sz w:val="48"/>
+          <w:szCs w:val="48"/>
+        </w:rPr>
+        <w:t>”</w:t>
       </w:r>
       <w:proofErr w:type="spellStart"/>
       <w:r>
@@ -1074,6 +1086,7 @@
         <w:t>Sneakers</w:t>
       </w:r>
       <w:proofErr w:type="spellEnd"/>
+      <w:proofErr w:type="gramEnd"/>
       <w:r>
         <w:rPr>
           <w:rFonts w:ascii="Century Gothic" w:hAnsi="Century Gothic"/>
@@ -1134,6 +1147,9 @@
     </w:p>
     <w:p>
       <w:r>
+        <w:rPr>
+          <w:noProof/>
+        </w:rPr>
         <w:drawing>
           <wp:anchor distT="0" distB="0" distL="114300" distR="114300" simplePos="0" relativeHeight="251680768" behindDoc="0" locked="0" layoutInCell="1" allowOverlap="1" wp14:anchorId="0B21F44B" wp14:editId="0AC1481E">
             <wp:simplePos x="0" y="0"/>

</xml_diff>

<commit_message>
Se actualizó Documentacion_Sneakers_Shoes.docx .
</commit_message>
<xml_diff>
--- a/Documentacion_Sneakers_Shoes.docx
+++ b/Documentacion_Sneakers_Shoes.docx
@@ -891,9 +891,19 @@
           <w:szCs w:val="48"/>
         </w:rPr>
         <w:lastRenderedPageBreak/>
-        <w:t xml:space="preserve">Diagrama Entidad – </w:t>
-      </w:r>
-      <w:proofErr w:type="gramStart"/>
+        <w:t xml:space="preserve">Diagrama Entidad – Relación </w:t>
+      </w:r>
+      <w:r>
+        <w:rPr>
+          <w:rFonts w:ascii="Century Gothic" w:hAnsi="Century Gothic"/>
+          <w:b/>
+          <w:bCs/>
+          <w:color w:val="C00000"/>
+          <w:sz w:val="48"/>
+          <w:szCs w:val="48"/>
+        </w:rPr>
+        <w:t>”</w:t>
+      </w:r>
       <w:r>
         <w:rPr>
           <w:rFonts w:ascii="Century Gothic" w:hAnsi="Century Gothic"/>
@@ -903,57 +913,8 @@
           <w:sz w:val="48"/>
           <w:szCs w:val="48"/>
         </w:rPr>
-        <w:t xml:space="preserve">Relación </w:t>
-      </w:r>
-      <w:r>
-        <w:rPr>
-          <w:rFonts w:ascii="Century Gothic" w:hAnsi="Century Gothic"/>
-          <w:b/>
-          <w:bCs/>
-          <w:color w:val="C00000"/>
-          <w:sz w:val="48"/>
-          <w:szCs w:val="48"/>
-        </w:rPr>
-        <w:t>”</w:t>
-      </w:r>
-      <w:proofErr w:type="spellStart"/>
-      <w:r>
-        <w:rPr>
-          <w:rFonts w:ascii="Century Gothic" w:hAnsi="Century Gothic"/>
-          <w:b/>
-          <w:bCs/>
-          <w:color w:val="0070C0"/>
-          <w:sz w:val="48"/>
-          <w:szCs w:val="48"/>
-        </w:rPr>
-        <w:t>Sneakers</w:t>
-      </w:r>
-      <w:proofErr w:type="spellEnd"/>
-      <w:proofErr w:type="gramEnd"/>
-      <w:r>
-        <w:rPr>
-          <w:rFonts w:ascii="Century Gothic" w:hAnsi="Century Gothic"/>
-          <w:b/>
-          <w:bCs/>
-          <w:color w:val="0070C0"/>
-          <w:sz w:val="48"/>
-          <w:szCs w:val="48"/>
-        </w:rPr>
-        <w:t xml:space="preserve"> </w:t>
-      </w:r>
-      <w:proofErr w:type="spellStart"/>
-      <w:r>
-        <w:rPr>
-          <w:rFonts w:ascii="Century Gothic" w:hAnsi="Century Gothic"/>
-          <w:b/>
-          <w:bCs/>
-          <w:color w:val="0070C0"/>
-          <w:sz w:val="48"/>
-          <w:szCs w:val="48"/>
-        </w:rPr>
-        <w:t>Shoes</w:t>
-      </w:r>
-      <w:proofErr w:type="spellEnd"/>
+        <w:t>Sneakers Shoes</w:t>
+      </w:r>
       <w:r>
         <w:rPr>
           <w:rFonts w:ascii="Century Gothic" w:hAnsi="Century Gothic"/>
@@ -1039,7 +1000,6 @@
         <w:lastRenderedPageBreak/>
         <w:t xml:space="preserve">Organización </w:t>
       </w:r>
-      <w:proofErr w:type="gramStart"/>
       <w:r>
         <w:rPr>
           <w:rFonts w:ascii="Century Gothic" w:hAnsi="Century Gothic"/>
@@ -1073,7 +1033,6 @@
         </w:rPr>
         <w:t>”</w:t>
       </w:r>
-      <w:proofErr w:type="spellStart"/>
       <w:r>
         <w:rPr>
           <w:rFonts w:ascii="Century Gothic" w:hAnsi="Century Gothic"/>
@@ -1085,8 +1044,6 @@
         </w:rPr>
         <w:t>Sneakers</w:t>
       </w:r>
-      <w:proofErr w:type="spellEnd"/>
-      <w:proofErr w:type="gramEnd"/>
       <w:r>
         <w:rPr>
           <w:rFonts w:ascii="Century Gothic" w:hAnsi="Century Gothic"/>
@@ -1096,21 +1053,8 @@
           <w:sz w:val="48"/>
           <w:szCs w:val="48"/>
         </w:rPr>
-        <w:t xml:space="preserve"> </w:t>
-      </w:r>
-      <w:proofErr w:type="spellStart"/>
-      <w:r>
-        <w:rPr>
-          <w:rFonts w:ascii="Century Gothic" w:hAnsi="Century Gothic"/>
-          <w:b/>
-          <w:bCs/>
-          <w:color w:val="0070C0"/>
-          <w:sz w:val="48"/>
-          <w:szCs w:val="48"/>
-        </w:rPr>
-        <w:t>Shoes</w:t>
-      </w:r>
-      <w:proofErr w:type="spellEnd"/>
+        <w:t xml:space="preserve"> Shoes</w:t>
+      </w:r>
       <w:r>
         <w:rPr>
           <w:rFonts w:ascii="Century Gothic" w:hAnsi="Century Gothic"/>
@@ -1224,6 +1168,155 @@
     <w:p/>
     <w:p/>
     <w:p/>
+    <w:p>
+      <w:pPr>
+        <w:pStyle w:val="Prrafodelista"/>
+        <w:numPr>
+          <w:ilvl w:val="0"/>
+          <w:numId w:val="1"/>
+        </w:numPr>
+      </w:pPr>
+      <w:r>
+        <w:br w:type="page"/>
+      </w:r>
+      <w:r>
+        <w:rPr>
+          <w:rFonts w:ascii="Century Gothic" w:hAnsi="Century Gothic"/>
+          <w:b/>
+          <w:bCs/>
+          <w:color w:val="0070C0"/>
+          <w:sz w:val="48"/>
+          <w:szCs w:val="48"/>
+        </w:rPr>
+        <w:lastRenderedPageBreak/>
+        <w:t xml:space="preserve">Organización de </w:t>
+      </w:r>
+      <w:r>
+        <w:rPr>
+          <w:rFonts w:ascii="Century Gothic" w:hAnsi="Century Gothic"/>
+          <w:b/>
+          <w:bCs/>
+          <w:color w:val="C00000"/>
+          <w:sz w:val="48"/>
+          <w:szCs w:val="48"/>
+        </w:rPr>
+        <w:t>”</w:t>
+      </w:r>
+      <w:r>
+        <w:rPr>
+          <w:rFonts w:ascii="Century Gothic" w:hAnsi="Century Gothic"/>
+          <w:b/>
+          <w:bCs/>
+          <w:color w:val="0070C0"/>
+          <w:sz w:val="48"/>
+          <w:szCs w:val="48"/>
+        </w:rPr>
+        <w:t>Sneakers Shoes</w:t>
+      </w:r>
+      <w:r>
+        <w:rPr>
+          <w:rFonts w:ascii="Century Gothic" w:hAnsi="Century Gothic"/>
+          <w:b/>
+          <w:bCs/>
+          <w:color w:val="C00000"/>
+          <w:sz w:val="48"/>
+          <w:szCs w:val="48"/>
+        </w:rPr>
+        <w:t>”</w:t>
+      </w:r>
+      <w:r>
+        <w:rPr>
+          <w:rFonts w:ascii="Century Gothic" w:hAnsi="Century Gothic"/>
+          <w:b/>
+          <w:bCs/>
+          <w:color w:val="C00000"/>
+          <w:sz w:val="48"/>
+          <w:szCs w:val="48"/>
+        </w:rPr>
+        <w:t xml:space="preserve"> </w:t>
+      </w:r>
+      <w:r>
+        <w:rPr>
+          <w:rFonts w:ascii="Century Gothic" w:hAnsi="Century Gothic"/>
+          <w:b/>
+          <w:bCs/>
+          <w:color w:val="002060"/>
+          <w:sz w:val="48"/>
+          <w:szCs w:val="48"/>
+        </w:rPr>
+        <w:t>TRELLO</w:t>
+      </w:r>
+      <w:r>
+        <w:rPr>
+          <w:rFonts w:ascii="Century Gothic" w:hAnsi="Century Gothic"/>
+          <w:b/>
+          <w:bCs/>
+          <w:color w:val="002060"/>
+          <w:sz w:val="48"/>
+          <w:szCs w:val="48"/>
+        </w:rPr>
+        <w:t xml:space="preserve"> (Actualizado)</w:t>
+      </w:r>
+    </w:p>
+    <w:p>
+      <w:r>
+        <w:drawing>
+          <wp:anchor distT="0" distB="0" distL="114300" distR="114300" simplePos="0" relativeHeight="251681792" behindDoc="0" locked="0" layoutInCell="1" allowOverlap="1" wp14:anchorId="5CB5F76D" wp14:editId="4067E9A1">
+            <wp:simplePos x="0" y="0"/>
+            <wp:positionH relativeFrom="margin">
+              <wp:align>center</wp:align>
+            </wp:positionH>
+            <wp:positionV relativeFrom="paragraph">
+              <wp:posOffset>382847</wp:posOffset>
+            </wp:positionV>
+            <wp:extent cx="9618734" cy="4593008"/>
+            <wp:effectExtent l="0" t="0" r="1905" b="0"/>
+            <wp:wrapNone/>
+            <wp:docPr id="6" name="Imagen 6"/>
+            <wp:cNvGraphicFramePr>
+              <a:graphicFrameLocks xmlns:a="http://schemas.openxmlformats.org/drawingml/2006/main" noChangeAspect="1"/>
+            </wp:cNvGraphicFramePr>
+            <a:graphic xmlns:a="http://schemas.openxmlformats.org/drawingml/2006/main">
+              <a:graphicData uri="http://schemas.openxmlformats.org/drawingml/2006/picture">
+                <pic:pic xmlns:pic="http://schemas.openxmlformats.org/drawingml/2006/picture">
+                  <pic:nvPicPr>
+                    <pic:cNvPr id="1" name=""/>
+                    <pic:cNvPicPr/>
+                  </pic:nvPicPr>
+                  <pic:blipFill>
+                    <a:blip r:embed="rId12">
+                      <a:extLst>
+                        <a:ext uri="{28A0092B-C50C-407E-A947-70E740481C1C}">
+                          <a14:useLocalDpi xmlns:a14="http://schemas.microsoft.com/office/drawing/2010/main" val="0"/>
+                        </a:ext>
+                      </a:extLst>
+                    </a:blip>
+                    <a:stretch>
+                      <a:fillRect/>
+                    </a:stretch>
+                  </pic:blipFill>
+                  <pic:spPr>
+                    <a:xfrm>
+                      <a:off x="0" y="0"/>
+                      <a:ext cx="9618734" cy="4593008"/>
+                    </a:xfrm>
+                    <a:prstGeom prst="rect">
+                      <a:avLst/>
+                    </a:prstGeom>
+                  </pic:spPr>
+                </pic:pic>
+              </a:graphicData>
+            </a:graphic>
+            <wp14:sizeRelH relativeFrom="page">
+              <wp14:pctWidth>0</wp14:pctWidth>
+            </wp14:sizeRelH>
+            <wp14:sizeRelV relativeFrom="page">
+              <wp14:pctHeight>0</wp14:pctHeight>
+            </wp14:sizeRelV>
+          </wp:anchor>
+        </w:drawing>
+      </w:r>
+    </w:p>
     <w:sectPr>
       <w:pgSz w:w="16838" w:h="11906" w:orient="landscape"/>
       <w:pgMar w:top="1134" w:right="1417" w:bottom="1701" w:left="1417" w:header="708" w:footer="708" w:gutter="0"/>

</xml_diff>